<commit_message>
edit word and pptx
</commit_message>
<xml_diff>
--- a/Deliverables/Lorann - Report.docx
+++ b/Deliverables/Lorann - Report.docx
@@ -725,7 +725,7 @@
     </w:p>
     <w:p>
       <w:pPr>
-        <w:pStyle w:val="Title"/>
+        <w:pStyle w:val="Titre"/>
       </w:pPr>
     </w:p>
     <w:p/>
@@ -738,10 +738,7 @@
     <w:p/>
     <w:p/>
     <w:p/>
-    <w:p>
-      <w:bookmarkStart w:id="0" w:name="_GoBack"/>
-      <w:bookmarkEnd w:id="0"/>
-    </w:p>
+    <w:p/>
     <w:p/>
     <w:p/>
     <w:p/>
@@ -769,7 +766,7 @@
       <w:sdtContent>
         <w:p>
           <w:pPr>
-            <w:pStyle w:val="TOCHeading"/>
+            <w:pStyle w:val="En-ttedetabledesmatires"/>
           </w:pPr>
           <w:r>
             <w:t>Table of Contents</w:t>
@@ -784,7 +781,7 @@
         </w:p>
         <w:p>
           <w:pPr>
-            <w:pStyle w:val="TOC1"/>
+            <w:pStyle w:val="TM1"/>
             <w:rPr>
               <w:rFonts w:asciiTheme="minorHAnsi" w:hAnsiTheme="minorHAnsi" w:cstheme="minorBidi"/>
               <w:b w:val="0"/>
@@ -813,7 +810,7 @@
           <w:hyperlink w:anchor="_Toc515801226" w:history="1">
             <w:r>
               <w:rPr>
-                <w:rStyle w:val="Hyperlink"/>
+                <w:rStyle w:val="Lienhypertexte"/>
                 <w:iCs/>
               </w:rPr>
               <w:t>1.</w:t>
@@ -829,7 +826,7 @@
             </w:r>
             <w:r>
               <w:rPr>
-                <w:rStyle w:val="Hyperlink"/>
+                <w:rStyle w:val="Lienhypertexte"/>
               </w:rPr>
               <w:t>Introduction</w:t>
             </w:r>
@@ -878,7 +875,7 @@
         </w:p>
         <w:p>
           <w:pPr>
-            <w:pStyle w:val="TOC1"/>
+            <w:pStyle w:val="TM1"/>
             <w:rPr>
               <w:rFonts w:asciiTheme="minorHAnsi" w:hAnsiTheme="minorHAnsi" w:cstheme="minorBidi"/>
               <w:b w:val="0"/>
@@ -889,7 +886,7 @@
           <w:hyperlink w:anchor="_Toc515801227" w:history="1">
             <w:r>
               <w:rPr>
-                <w:rStyle w:val="Hyperlink"/>
+                <w:rStyle w:val="Lienhypertexte"/>
               </w:rPr>
               <w:t>2.</w:t>
             </w:r>
@@ -904,7 +901,7 @@
             </w:r>
             <w:r>
               <w:rPr>
-                <w:rStyle w:val="Hyperlink"/>
+                <w:rStyle w:val="Lienhypertexte"/>
               </w:rPr>
               <w:t>Game Manual</w:t>
             </w:r>
@@ -953,7 +950,7 @@
         </w:p>
         <w:p>
           <w:pPr>
-            <w:pStyle w:val="TOC2"/>
+            <w:pStyle w:val="TM2"/>
             <w:tabs>
               <w:tab w:val="left" w:pos="1100"/>
               <w:tab w:val="right" w:leader="dot" w:pos="9736"/>
@@ -968,7 +965,7 @@
           <w:hyperlink w:anchor="_Toc515801228" w:history="1">
             <w:r>
               <w:rPr>
-                <w:rStyle w:val="Hyperlink"/>
+                <w:rStyle w:val="Lienhypertexte"/>
                 <w:noProof/>
                 <w:lang w:val="en-US"/>
               </w:rPr>
@@ -985,7 +982,7 @@
             </w:r>
             <w:r>
               <w:rPr>
-                <w:rStyle w:val="Hyperlink"/>
+                <w:rStyle w:val="Lienhypertexte"/>
                 <w:noProof/>
                 <w:lang w:val="en-US"/>
               </w:rPr>
@@ -1043,7 +1040,7 @@
         </w:p>
         <w:p>
           <w:pPr>
-            <w:pStyle w:val="TOC2"/>
+            <w:pStyle w:val="TM2"/>
             <w:tabs>
               <w:tab w:val="left" w:pos="1100"/>
               <w:tab w:val="right" w:leader="dot" w:pos="9736"/>
@@ -1058,7 +1055,7 @@
           <w:hyperlink w:anchor="_Toc515801229" w:history="1">
             <w:r>
               <w:rPr>
-                <w:rStyle w:val="Hyperlink"/>
+                <w:rStyle w:val="Lienhypertexte"/>
                 <w:noProof/>
                 <w:lang w:val="en-US"/>
               </w:rPr>
@@ -1075,7 +1072,7 @@
             </w:r>
             <w:r>
               <w:rPr>
-                <w:rStyle w:val="Hyperlink"/>
+                <w:rStyle w:val="Lienhypertexte"/>
                 <w:noProof/>
                 <w:lang w:val="en-US"/>
               </w:rPr>
@@ -1133,7 +1130,7 @@
         </w:p>
         <w:p>
           <w:pPr>
-            <w:pStyle w:val="TOC2"/>
+            <w:pStyle w:val="TM2"/>
             <w:tabs>
               <w:tab w:val="left" w:pos="1100"/>
               <w:tab w:val="right" w:leader="dot" w:pos="9736"/>
@@ -1148,7 +1145,7 @@
           <w:hyperlink w:anchor="_Toc515801230" w:history="1">
             <w:r>
               <w:rPr>
-                <w:rStyle w:val="Hyperlink"/>
+                <w:rStyle w:val="Lienhypertexte"/>
                 <w:noProof/>
                 <w:lang w:val="en-US"/>
               </w:rPr>
@@ -1165,7 +1162,7 @@
             </w:r>
             <w:r>
               <w:rPr>
-                <w:rStyle w:val="Hyperlink"/>
+                <w:rStyle w:val="Lienhypertexte"/>
                 <w:noProof/>
                 <w:lang w:val="en-US"/>
               </w:rPr>
@@ -1223,7 +1220,7 @@
         </w:p>
         <w:p>
           <w:pPr>
-            <w:pStyle w:val="TOC2"/>
+            <w:pStyle w:val="TM2"/>
             <w:tabs>
               <w:tab w:val="left" w:pos="1100"/>
               <w:tab w:val="right" w:leader="dot" w:pos="9736"/>
@@ -1238,7 +1235,7 @@
           <w:hyperlink w:anchor="_Toc515801231" w:history="1">
             <w:r>
               <w:rPr>
-                <w:rStyle w:val="Hyperlink"/>
+                <w:rStyle w:val="Lienhypertexte"/>
                 <w:noProof/>
                 <w:lang w:val="en-US"/>
               </w:rPr>
@@ -1255,7 +1252,7 @@
             </w:r>
             <w:r>
               <w:rPr>
-                <w:rStyle w:val="Hyperlink"/>
+                <w:rStyle w:val="Lienhypertexte"/>
                 <w:noProof/>
                 <w:lang w:val="en-US"/>
               </w:rPr>
@@ -1313,7 +1310,7 @@
         </w:p>
         <w:p>
           <w:pPr>
-            <w:pStyle w:val="TOC3"/>
+            <w:pStyle w:val="TM3"/>
             <w:tabs>
               <w:tab w:val="left" w:pos="1760"/>
               <w:tab w:val="right" w:leader="dot" w:pos="9736"/>
@@ -1328,7 +1325,7 @@
           <w:hyperlink w:anchor="_Toc515801232" w:history="1">
             <w:r>
               <w:rPr>
-                <w:rStyle w:val="Hyperlink"/>
+                <w:rStyle w:val="Lienhypertexte"/>
                 <w:noProof/>
                 <w:lang w:val="en-US"/>
               </w:rPr>
@@ -1345,7 +1342,7 @@
             </w:r>
             <w:r>
               <w:rPr>
-                <w:rStyle w:val="Hyperlink"/>
+                <w:rStyle w:val="Lienhypertexte"/>
                 <w:noProof/>
                 <w:lang w:val="en-US"/>
               </w:rPr>
@@ -1403,7 +1400,7 @@
         </w:p>
         <w:p>
           <w:pPr>
-            <w:pStyle w:val="TOC3"/>
+            <w:pStyle w:val="TM3"/>
             <w:tabs>
               <w:tab w:val="left" w:pos="1760"/>
               <w:tab w:val="right" w:leader="dot" w:pos="9736"/>
@@ -1418,7 +1415,7 @@
           <w:hyperlink w:anchor="_Toc515801233" w:history="1">
             <w:r>
               <w:rPr>
-                <w:rStyle w:val="Hyperlink"/>
+                <w:rStyle w:val="Lienhypertexte"/>
                 <w:noProof/>
                 <w:lang w:val="en-US"/>
               </w:rPr>
@@ -1435,7 +1432,7 @@
             </w:r>
             <w:r>
               <w:rPr>
-                <w:rStyle w:val="Hyperlink"/>
+                <w:rStyle w:val="Lienhypertexte"/>
                 <w:noProof/>
                 <w:lang w:val="en-US"/>
               </w:rPr>
@@ -1493,7 +1490,7 @@
         </w:p>
         <w:p>
           <w:pPr>
-            <w:pStyle w:val="TOC2"/>
+            <w:pStyle w:val="TM2"/>
             <w:tabs>
               <w:tab w:val="left" w:pos="1100"/>
               <w:tab w:val="right" w:leader="dot" w:pos="9736"/>
@@ -1508,7 +1505,7 @@
           <w:hyperlink w:anchor="_Toc515801234" w:history="1">
             <w:r>
               <w:rPr>
-                <w:rStyle w:val="Hyperlink"/>
+                <w:rStyle w:val="Lienhypertexte"/>
                 <w:noProof/>
                 <w:lang w:val="en-GB"/>
               </w:rPr>
@@ -1525,7 +1522,7 @@
             </w:r>
             <w:r>
               <w:rPr>
-                <w:rStyle w:val="Hyperlink"/>
+                <w:rStyle w:val="Lienhypertexte"/>
                 <w:noProof/>
                 <w:lang w:val="en-GB"/>
               </w:rPr>
@@ -1583,7 +1580,7 @@
         </w:p>
         <w:p>
           <w:pPr>
-            <w:pStyle w:val="TOC3"/>
+            <w:pStyle w:val="TM3"/>
             <w:tabs>
               <w:tab w:val="left" w:pos="1760"/>
               <w:tab w:val="right" w:leader="dot" w:pos="9736"/>
@@ -1598,7 +1595,7 @@
           <w:hyperlink w:anchor="_Toc515801235" w:history="1">
             <w:r>
               <w:rPr>
-                <w:rStyle w:val="Hyperlink"/>
+                <w:rStyle w:val="Lienhypertexte"/>
                 <w:noProof/>
                 <w:lang w:val="en-GB"/>
               </w:rPr>
@@ -1615,7 +1612,7 @@
             </w:r>
             <w:r>
               <w:rPr>
-                <w:rStyle w:val="Hyperlink"/>
+                <w:rStyle w:val="Lienhypertexte"/>
                 <w:noProof/>
                 <w:lang w:val="en-GB"/>
               </w:rPr>
@@ -1673,7 +1670,7 @@
         </w:p>
         <w:p>
           <w:pPr>
-            <w:pStyle w:val="TOC3"/>
+            <w:pStyle w:val="TM3"/>
             <w:tabs>
               <w:tab w:val="left" w:pos="1760"/>
               <w:tab w:val="right" w:leader="dot" w:pos="9736"/>
@@ -1688,7 +1685,7 @@
           <w:hyperlink w:anchor="_Toc515801236" w:history="1">
             <w:r>
               <w:rPr>
-                <w:rStyle w:val="Hyperlink"/>
+                <w:rStyle w:val="Lienhypertexte"/>
                 <w:noProof/>
                 <w:lang w:val="en-GB"/>
               </w:rPr>
@@ -1705,7 +1702,7 @@
             </w:r>
             <w:r>
               <w:rPr>
-                <w:rStyle w:val="Hyperlink"/>
+                <w:rStyle w:val="Lienhypertexte"/>
                 <w:noProof/>
                 <w:lang w:val="en-GB"/>
               </w:rPr>
@@ -1763,7 +1760,7 @@
         </w:p>
         <w:p>
           <w:pPr>
-            <w:pStyle w:val="TOC3"/>
+            <w:pStyle w:val="TM3"/>
             <w:tabs>
               <w:tab w:val="left" w:pos="1760"/>
               <w:tab w:val="right" w:leader="dot" w:pos="9736"/>
@@ -1778,7 +1775,7 @@
           <w:hyperlink w:anchor="_Toc515801237" w:history="1">
             <w:r>
               <w:rPr>
-                <w:rStyle w:val="Hyperlink"/>
+                <w:rStyle w:val="Lienhypertexte"/>
                 <w:noProof/>
                 <w:lang w:val="en-GB"/>
               </w:rPr>
@@ -1795,7 +1792,7 @@
             </w:r>
             <w:r>
               <w:rPr>
-                <w:rStyle w:val="Hyperlink"/>
+                <w:rStyle w:val="Lienhypertexte"/>
                 <w:noProof/>
                 <w:lang w:val="en-GB"/>
               </w:rPr>
@@ -1853,7 +1850,7 @@
         </w:p>
         <w:p>
           <w:pPr>
-            <w:pStyle w:val="TOC2"/>
+            <w:pStyle w:val="TM2"/>
             <w:tabs>
               <w:tab w:val="left" w:pos="1320"/>
               <w:tab w:val="right" w:leader="dot" w:pos="9736"/>
@@ -1868,7 +1865,7 @@
           <w:hyperlink w:anchor="_Toc515801238" w:history="1">
             <w:r>
               <w:rPr>
-                <w:rStyle w:val="Hyperlink"/>
+                <w:rStyle w:val="Lienhypertexte"/>
                 <w:noProof/>
                 <w:lang w:val="en-GB"/>
               </w:rPr>
@@ -1885,7 +1882,7 @@
             </w:r>
             <w:r>
               <w:rPr>
-                <w:rStyle w:val="Hyperlink"/>
+                <w:rStyle w:val="Lienhypertexte"/>
                 <w:noProof/>
                 <w:lang w:val="en-GB"/>
               </w:rPr>
@@ -1943,7 +1940,7 @@
         </w:p>
         <w:p>
           <w:pPr>
-            <w:pStyle w:val="TOC2"/>
+            <w:pStyle w:val="TM2"/>
             <w:tabs>
               <w:tab w:val="left" w:pos="1100"/>
               <w:tab w:val="right" w:leader="dot" w:pos="9736"/>
@@ -1958,7 +1955,7 @@
           <w:hyperlink w:anchor="_Toc515801239" w:history="1">
             <w:r>
               <w:rPr>
-                <w:rStyle w:val="Hyperlink"/>
+                <w:rStyle w:val="Lienhypertexte"/>
                 <w:noProof/>
                 <w:lang w:val="en-GB"/>
               </w:rPr>
@@ -1975,7 +1972,7 @@
             </w:r>
             <w:r>
               <w:rPr>
-                <w:rStyle w:val="Hyperlink"/>
+                <w:rStyle w:val="Lienhypertexte"/>
                 <w:noProof/>
                 <w:lang w:val="en-GB"/>
               </w:rPr>
@@ -2033,7 +2030,7 @@
         </w:p>
         <w:p>
           <w:pPr>
-            <w:pStyle w:val="TOC3"/>
+            <w:pStyle w:val="TM3"/>
             <w:tabs>
               <w:tab w:val="left" w:pos="1760"/>
               <w:tab w:val="right" w:leader="dot" w:pos="9736"/>
@@ -2048,7 +2045,7 @@
           <w:hyperlink w:anchor="_Toc515801240" w:history="1">
             <w:r>
               <w:rPr>
-                <w:rStyle w:val="Hyperlink"/>
+                <w:rStyle w:val="Lienhypertexte"/>
                 <w:noProof/>
                 <w:lang w:val="en-GB"/>
               </w:rPr>
@@ -2065,7 +2062,7 @@
             </w:r>
             <w:r>
               <w:rPr>
-                <w:rStyle w:val="Hyperlink"/>
+                <w:rStyle w:val="Lienhypertexte"/>
                 <w:noProof/>
                 <w:lang w:val="en-GB"/>
               </w:rPr>
@@ -2123,7 +2120,7 @@
         </w:p>
         <w:p>
           <w:pPr>
-            <w:pStyle w:val="TOC3"/>
+            <w:pStyle w:val="TM3"/>
             <w:tabs>
               <w:tab w:val="left" w:pos="1760"/>
               <w:tab w:val="right" w:leader="dot" w:pos="9736"/>
@@ -2138,7 +2135,7 @@
           <w:hyperlink w:anchor="_Toc515801241" w:history="1">
             <w:r>
               <w:rPr>
-                <w:rStyle w:val="Hyperlink"/>
+                <w:rStyle w:val="Lienhypertexte"/>
                 <w:noProof/>
                 <w:lang w:val="en-GB"/>
               </w:rPr>
@@ -2155,7 +2152,7 @@
             </w:r>
             <w:r>
               <w:rPr>
-                <w:rStyle w:val="Hyperlink"/>
+                <w:rStyle w:val="Lienhypertexte"/>
                 <w:noProof/>
                 <w:lang w:val="en-GB"/>
               </w:rPr>
@@ -2213,7 +2210,7 @@
         </w:p>
         <w:p>
           <w:pPr>
-            <w:pStyle w:val="TOC3"/>
+            <w:pStyle w:val="TM3"/>
             <w:tabs>
               <w:tab w:val="left" w:pos="1760"/>
               <w:tab w:val="right" w:leader="dot" w:pos="9736"/>
@@ -2228,7 +2225,7 @@
           <w:hyperlink w:anchor="_Toc515801242" w:history="1">
             <w:r>
               <w:rPr>
-                <w:rStyle w:val="Hyperlink"/>
+                <w:rStyle w:val="Lienhypertexte"/>
                 <w:noProof/>
                 <w:lang w:val="en-GB"/>
               </w:rPr>
@@ -2245,7 +2242,7 @@
             </w:r>
             <w:r>
               <w:rPr>
-                <w:rStyle w:val="Hyperlink"/>
+                <w:rStyle w:val="Lienhypertexte"/>
                 <w:noProof/>
                 <w:lang w:val="en-GB"/>
               </w:rPr>
@@ -2303,7 +2300,7 @@
         </w:p>
         <w:p>
           <w:pPr>
-            <w:pStyle w:val="TOC1"/>
+            <w:pStyle w:val="TM1"/>
             <w:rPr>
               <w:rFonts w:asciiTheme="minorHAnsi" w:hAnsiTheme="minorHAnsi" w:cstheme="minorBidi"/>
               <w:b w:val="0"/>
@@ -2314,7 +2311,7 @@
           <w:hyperlink w:anchor="_Toc515801243" w:history="1">
             <w:r>
               <w:rPr>
-                <w:rStyle w:val="Hyperlink"/>
+                <w:rStyle w:val="Lienhypertexte"/>
               </w:rPr>
               <w:t>3.</w:t>
             </w:r>
@@ -2329,7 +2326,7 @@
             </w:r>
             <w:r>
               <w:rPr>
-                <w:rStyle w:val="Hyperlink"/>
+                <w:rStyle w:val="Lienhypertexte"/>
               </w:rPr>
               <w:t>Project Management</w:t>
             </w:r>
@@ -2378,7 +2375,7 @@
         </w:p>
         <w:p>
           <w:pPr>
-            <w:pStyle w:val="TOC2"/>
+            <w:pStyle w:val="TM2"/>
             <w:tabs>
               <w:tab w:val="left" w:pos="1100"/>
               <w:tab w:val="right" w:leader="dot" w:pos="9736"/>
@@ -2393,7 +2390,7 @@
           <w:hyperlink w:anchor="_Toc515801244" w:history="1">
             <w:r>
               <w:rPr>
-                <w:rStyle w:val="Hyperlink"/>
+                <w:rStyle w:val="Lienhypertexte"/>
                 <w:noProof/>
                 <w:lang w:val="en-US"/>
               </w:rPr>
@@ -2410,7 +2407,7 @@
             </w:r>
             <w:r>
               <w:rPr>
-                <w:rStyle w:val="Hyperlink"/>
+                <w:rStyle w:val="Lienhypertexte"/>
                 <w:noProof/>
                 <w:lang w:val="en-US"/>
               </w:rPr>
@@ -2468,7 +2465,7 @@
         </w:p>
         <w:p>
           <w:pPr>
-            <w:pStyle w:val="TOC2"/>
+            <w:pStyle w:val="TM2"/>
             <w:tabs>
               <w:tab w:val="left" w:pos="1100"/>
               <w:tab w:val="right" w:leader="dot" w:pos="9736"/>
@@ -2483,7 +2480,7 @@
           <w:hyperlink w:anchor="_Toc515801245" w:history="1">
             <w:r>
               <w:rPr>
-                <w:rStyle w:val="Hyperlink"/>
+                <w:rStyle w:val="Lienhypertexte"/>
                 <w:noProof/>
               </w:rPr>
               <w:t>3.2.</w:t>
@@ -2499,7 +2496,7 @@
             </w:r>
             <w:r>
               <w:rPr>
-                <w:rStyle w:val="Hyperlink"/>
+                <w:rStyle w:val="Lienhypertexte"/>
                 <w:noProof/>
               </w:rPr>
               <w:t>Gantt Diagram</w:t>
@@ -2556,7 +2553,7 @@
         </w:p>
         <w:p>
           <w:pPr>
-            <w:pStyle w:val="TOC1"/>
+            <w:pStyle w:val="TM1"/>
             <w:rPr>
               <w:rFonts w:asciiTheme="minorHAnsi" w:hAnsiTheme="minorHAnsi" w:cstheme="minorBidi"/>
               <w:b w:val="0"/>
@@ -2567,7 +2564,7 @@
           <w:hyperlink w:anchor="_Toc515801246" w:history="1">
             <w:r>
               <w:rPr>
-                <w:rStyle w:val="Hyperlink"/>
+                <w:rStyle w:val="Lienhypertexte"/>
               </w:rPr>
               <w:t>4.</w:t>
             </w:r>
@@ -2582,7 +2579,7 @@
             </w:r>
             <w:r>
               <w:rPr>
-                <w:rStyle w:val="Hyperlink"/>
+                <w:rStyle w:val="Lienhypertexte"/>
               </w:rPr>
               <w:t>Technical Part</w:t>
             </w:r>
@@ -2631,7 +2628,7 @@
         </w:p>
         <w:p>
           <w:pPr>
-            <w:pStyle w:val="TOC2"/>
+            <w:pStyle w:val="TM2"/>
             <w:tabs>
               <w:tab w:val="left" w:pos="1100"/>
               <w:tab w:val="right" w:leader="dot" w:pos="9736"/>
@@ -2646,7 +2643,7 @@
           <w:hyperlink w:anchor="_Toc515801247" w:history="1">
             <w:r>
               <w:rPr>
-                <w:rStyle w:val="Hyperlink"/>
+                <w:rStyle w:val="Lienhypertexte"/>
                 <w:noProof/>
               </w:rPr>
               <w:t>4.1.</w:t>
@@ -2662,7 +2659,7 @@
             </w:r>
             <w:r>
               <w:rPr>
-                <w:rStyle w:val="Hyperlink"/>
+                <w:rStyle w:val="Lienhypertexte"/>
                 <w:noProof/>
               </w:rPr>
               <w:t>The Server</w:t>
@@ -2719,7 +2716,7 @@
         </w:p>
         <w:p>
           <w:pPr>
-            <w:pStyle w:val="TOC2"/>
+            <w:pStyle w:val="TM2"/>
             <w:tabs>
               <w:tab w:val="left" w:pos="1100"/>
               <w:tab w:val="right" w:leader="dot" w:pos="9736"/>
@@ -2734,7 +2731,7 @@
           <w:hyperlink w:anchor="_Toc515801248" w:history="1">
             <w:r>
               <w:rPr>
-                <w:rStyle w:val="Hyperlink"/>
+                <w:rStyle w:val="Lienhypertexte"/>
                 <w:noProof/>
                 <w:lang w:val="en-US"/>
               </w:rPr>
@@ -2751,7 +2748,7 @@
             </w:r>
             <w:r>
               <w:rPr>
-                <w:rStyle w:val="Hyperlink"/>
+                <w:rStyle w:val="Lienhypertexte"/>
                 <w:noProof/>
                 <w:lang w:val="en-US"/>
               </w:rPr>
@@ -2809,7 +2806,7 @@
         </w:p>
         <w:p>
           <w:pPr>
-            <w:pStyle w:val="TOC3"/>
+            <w:pStyle w:val="TM3"/>
             <w:tabs>
               <w:tab w:val="left" w:pos="1760"/>
               <w:tab w:val="right" w:leader="dot" w:pos="9736"/>
@@ -2824,7 +2821,7 @@
           <w:hyperlink w:anchor="_Toc515801249" w:history="1">
             <w:r>
               <w:rPr>
-                <w:rStyle w:val="Hyperlink"/>
+                <w:rStyle w:val="Lienhypertexte"/>
                 <w:noProof/>
                 <w:lang w:val="en-US"/>
               </w:rPr>
@@ -2841,7 +2838,7 @@
             </w:r>
             <w:r>
               <w:rPr>
-                <w:rStyle w:val="Hyperlink"/>
+                <w:rStyle w:val="Lienhypertexte"/>
                 <w:noProof/>
                 <w:lang w:val="en-US"/>
               </w:rPr>
@@ -2899,7 +2896,7 @@
         </w:p>
         <w:p>
           <w:pPr>
-            <w:pStyle w:val="TOC3"/>
+            <w:pStyle w:val="TM3"/>
             <w:tabs>
               <w:tab w:val="left" w:pos="1760"/>
               <w:tab w:val="right" w:leader="dot" w:pos="9736"/>
@@ -2914,7 +2911,7 @@
           <w:hyperlink w:anchor="_Toc515801250" w:history="1">
             <w:r>
               <w:rPr>
-                <w:rStyle w:val="Hyperlink"/>
+                <w:rStyle w:val="Lienhypertexte"/>
                 <w:noProof/>
                 <w:lang w:val="en-US"/>
               </w:rPr>
@@ -2931,7 +2928,7 @@
             </w:r>
             <w:r>
               <w:rPr>
-                <w:rStyle w:val="Hyperlink"/>
+                <w:rStyle w:val="Lienhypertexte"/>
                 <w:noProof/>
                 <w:lang w:val="en-US"/>
               </w:rPr>
@@ -2989,7 +2986,7 @@
         </w:p>
         <w:p>
           <w:pPr>
-            <w:pStyle w:val="TOC3"/>
+            <w:pStyle w:val="TM3"/>
             <w:tabs>
               <w:tab w:val="left" w:pos="1760"/>
               <w:tab w:val="right" w:leader="dot" w:pos="9736"/>
@@ -3004,7 +3001,7 @@
           <w:hyperlink w:anchor="_Toc515801251" w:history="1">
             <w:r>
               <w:rPr>
-                <w:rStyle w:val="Hyperlink"/>
+                <w:rStyle w:val="Lienhypertexte"/>
                 <w:noProof/>
                 <w:lang w:val="en-US"/>
               </w:rPr>
@@ -3021,7 +3018,7 @@
             </w:r>
             <w:r>
               <w:rPr>
-                <w:rStyle w:val="Hyperlink"/>
+                <w:rStyle w:val="Lienhypertexte"/>
                 <w:noProof/>
                 <w:lang w:val="en-US"/>
               </w:rPr>
@@ -3079,7 +3076,7 @@
         </w:p>
         <w:p>
           <w:pPr>
-            <w:pStyle w:val="TOC1"/>
+            <w:pStyle w:val="TM1"/>
             <w:rPr>
               <w:rFonts w:asciiTheme="minorHAnsi" w:hAnsiTheme="minorHAnsi" w:cstheme="minorBidi"/>
               <w:b w:val="0"/>
@@ -3090,7 +3087,7 @@
           <w:hyperlink w:anchor="_Toc515801252" w:history="1">
             <w:r>
               <w:rPr>
-                <w:rStyle w:val="Hyperlink"/>
+                <w:rStyle w:val="Lienhypertexte"/>
               </w:rPr>
               <w:t>4. UML Diagrams</w:t>
             </w:r>
@@ -3139,7 +3136,7 @@
         </w:p>
         <w:p>
           <w:pPr>
-            <w:pStyle w:val="TOC2"/>
+            <w:pStyle w:val="TM2"/>
             <w:tabs>
               <w:tab w:val="right" w:leader="dot" w:pos="9736"/>
             </w:tabs>
@@ -3153,7 +3150,7 @@
           <w:hyperlink w:anchor="_Toc515801253" w:history="1">
             <w:r>
               <w:rPr>
-                <w:rStyle w:val="Hyperlink"/>
+                <w:rStyle w:val="Lienhypertexte"/>
                 <w:noProof/>
                 <w:lang w:val="en-US"/>
               </w:rPr>
@@ -3211,7 +3208,7 @@
         </w:p>
         <w:p>
           <w:pPr>
-            <w:pStyle w:val="TOC2"/>
+            <w:pStyle w:val="TM2"/>
             <w:tabs>
               <w:tab w:val="right" w:leader="dot" w:pos="9736"/>
             </w:tabs>
@@ -3225,7 +3222,7 @@
           <w:hyperlink w:anchor="_Toc515801254" w:history="1">
             <w:r>
               <w:rPr>
-                <w:rStyle w:val="Hyperlink"/>
+                <w:rStyle w:val="Lienhypertexte"/>
                 <w:noProof/>
                 <w:lang w:val="en-US"/>
               </w:rPr>
@@ -3283,7 +3280,7 @@
         </w:p>
         <w:p>
           <w:pPr>
-            <w:pStyle w:val="TOC2"/>
+            <w:pStyle w:val="TM2"/>
             <w:tabs>
               <w:tab w:val="right" w:leader="dot" w:pos="9736"/>
             </w:tabs>
@@ -3297,7 +3294,7 @@
           <w:hyperlink w:anchor="_Toc515801255" w:history="1">
             <w:r>
               <w:rPr>
-                <w:rStyle w:val="Hyperlink"/>
+                <w:rStyle w:val="Lienhypertexte"/>
                 <w:noProof/>
                 <w:lang w:val="en-US"/>
               </w:rPr>
@@ -3355,7 +3352,7 @@
         </w:p>
         <w:p>
           <w:pPr>
-            <w:pStyle w:val="TOC1"/>
+            <w:pStyle w:val="TM1"/>
             <w:rPr>
               <w:rFonts w:asciiTheme="minorHAnsi" w:hAnsiTheme="minorHAnsi" w:cstheme="minorBidi"/>
               <w:b w:val="0"/>
@@ -3366,7 +3363,7 @@
           <w:hyperlink w:anchor="_Toc515801256" w:history="1">
             <w:r>
               <w:rPr>
-                <w:rStyle w:val="Hyperlink"/>
+                <w:rStyle w:val="Lienhypertexte"/>
               </w:rPr>
               <w:t>5.</w:t>
             </w:r>
@@ -3381,7 +3378,7 @@
             </w:r>
             <w:r>
               <w:rPr>
-                <w:rStyle w:val="Hyperlink"/>
+                <w:rStyle w:val="Lienhypertexte"/>
               </w:rPr>
               <w:t>Reports</w:t>
             </w:r>
@@ -3430,7 +3427,7 @@
         </w:p>
         <w:p>
           <w:pPr>
-            <w:pStyle w:val="TOC2"/>
+            <w:pStyle w:val="TM2"/>
             <w:tabs>
               <w:tab w:val="left" w:pos="1100"/>
               <w:tab w:val="right" w:leader="dot" w:pos="9736"/>
@@ -3445,7 +3442,7 @@
           <w:hyperlink w:anchor="_Toc515801257" w:history="1">
             <w:r>
               <w:rPr>
-                <w:rStyle w:val="Hyperlink"/>
+                <w:rStyle w:val="Lienhypertexte"/>
                 <w:noProof/>
                 <w:lang w:val="en-US"/>
               </w:rPr>
@@ -3462,7 +3459,7 @@
             </w:r>
             <w:r>
               <w:rPr>
-                <w:rStyle w:val="Hyperlink"/>
+                <w:rStyle w:val="Lienhypertexte"/>
                 <w:noProof/>
                 <w:lang w:val="en-US"/>
               </w:rPr>
@@ -3520,7 +3517,7 @@
         </w:p>
         <w:p>
           <w:pPr>
-            <w:pStyle w:val="TOC2"/>
+            <w:pStyle w:val="TM2"/>
             <w:tabs>
               <w:tab w:val="left" w:pos="1100"/>
               <w:tab w:val="right" w:leader="dot" w:pos="9736"/>
@@ -3535,7 +3532,7 @@
           <w:hyperlink w:anchor="_Toc515801258" w:history="1">
             <w:r>
               <w:rPr>
-                <w:rStyle w:val="Hyperlink"/>
+                <w:rStyle w:val="Lienhypertexte"/>
                 <w:noProof/>
                 <w:lang w:val="en-US"/>
               </w:rPr>
@@ -3552,7 +3549,7 @@
             </w:r>
             <w:r>
               <w:rPr>
-                <w:rStyle w:val="Hyperlink"/>
+                <w:rStyle w:val="Lienhypertexte"/>
                 <w:noProof/>
                 <w:lang w:val="en-US"/>
               </w:rPr>
@@ -3610,7 +3607,7 @@
         </w:p>
         <w:p>
           <w:pPr>
-            <w:pStyle w:val="TOC2"/>
+            <w:pStyle w:val="TM2"/>
             <w:tabs>
               <w:tab w:val="left" w:pos="1100"/>
               <w:tab w:val="right" w:leader="dot" w:pos="9736"/>
@@ -3625,7 +3622,7 @@
           <w:hyperlink w:anchor="_Toc515801259" w:history="1">
             <w:r>
               <w:rPr>
-                <w:rStyle w:val="Hyperlink"/>
+                <w:rStyle w:val="Lienhypertexte"/>
                 <w:noProof/>
                 <w:lang w:val="en-US"/>
               </w:rPr>
@@ -3642,7 +3639,7 @@
             </w:r>
             <w:r>
               <w:rPr>
-                <w:rStyle w:val="Hyperlink"/>
+                <w:rStyle w:val="Lienhypertexte"/>
                 <w:noProof/>
                 <w:lang w:val="en-US"/>
               </w:rPr>
@@ -3700,7 +3697,7 @@
         </w:p>
         <w:p>
           <w:pPr>
-            <w:pStyle w:val="TOC1"/>
+            <w:pStyle w:val="TM1"/>
             <w:rPr>
               <w:rFonts w:asciiTheme="minorHAnsi" w:hAnsiTheme="minorHAnsi" w:cstheme="minorBidi"/>
               <w:b w:val="0"/>
@@ -3711,7 +3708,7 @@
           <w:hyperlink w:anchor="_Toc515801260" w:history="1">
             <w:r>
               <w:rPr>
-                <w:rStyle w:val="Hyperlink"/>
+                <w:rStyle w:val="Lienhypertexte"/>
               </w:rPr>
               <w:t>6.</w:t>
             </w:r>
@@ -3726,7 +3723,7 @@
             </w:r>
             <w:r>
               <w:rPr>
-                <w:rStyle w:val="Hyperlink"/>
+                <w:rStyle w:val="Lienhypertexte"/>
               </w:rPr>
               <w:t>Group Report</w:t>
             </w:r>
@@ -3775,7 +3772,7 @@
         </w:p>
         <w:p>
           <w:pPr>
-            <w:pStyle w:val="TOC1"/>
+            <w:pStyle w:val="TM1"/>
             <w:rPr>
               <w:rFonts w:asciiTheme="minorHAnsi" w:hAnsiTheme="minorHAnsi" w:cstheme="minorBidi"/>
               <w:b w:val="0"/>
@@ -3786,7 +3783,7 @@
           <w:hyperlink w:anchor="_Toc515801261" w:history="1">
             <w:r>
               <w:rPr>
-                <w:rStyle w:val="Hyperlink"/>
+                <w:rStyle w:val="Lienhypertexte"/>
               </w:rPr>
               <w:t>7.</w:t>
             </w:r>
@@ -3801,7 +3798,7 @@
             </w:r>
             <w:r>
               <w:rPr>
-                <w:rStyle w:val="Hyperlink"/>
+                <w:rStyle w:val="Lienhypertexte"/>
               </w:rPr>
               <w:t>Conclusion</w:t>
             </w:r>
@@ -3867,7 +3864,7 @@
     </w:sdt>
     <w:p>
       <w:pPr>
-        <w:pStyle w:val="Heading1"/>
+        <w:pStyle w:val="Titre1"/>
         <w:rPr>
           <w:iCs/>
           <w:color w:val="404040" w:themeColor="text1" w:themeTint="BF"/>
@@ -3969,22 +3966,22 @@
     </w:p>
     <w:p>
       <w:pPr>
-        <w:pStyle w:val="Heading1"/>
+        <w:pStyle w:val="Titre1"/>
         <w:numPr>
           <w:ilvl w:val="0"/>
           <w:numId w:val="12"/>
         </w:numPr>
         <w:rPr>
-          <w:rStyle w:val="IntenseEmphasis"/>
-          <w:lang w:val="en-US"/>
-        </w:rPr>
-      </w:pPr>
-      <w:bookmarkStart w:id="1" w:name="_Toc515801226"/>
+          <w:rStyle w:val="Accentuationintense"/>
+          <w:lang w:val="en-US"/>
+        </w:rPr>
+      </w:pPr>
+      <w:bookmarkStart w:id="0" w:name="_Toc515801226"/>
       <w:r>
         <w:lastRenderedPageBreak/>
         <w:t>Introduction</w:t>
       </w:r>
-      <w:bookmarkEnd w:id="1"/>
+      <w:bookmarkEnd w:id="0"/>
     </w:p>
     <w:p>
       <w:pPr>
@@ -4277,7 +4274,7 @@
     </w:p>
     <w:p>
       <w:pPr>
-        <w:pStyle w:val="Heading1"/>
+        <w:pStyle w:val="Titre1"/>
         <w:numPr>
           <w:ilvl w:val="0"/>
           <w:numId w:val="12"/>
@@ -4293,14 +4290,14 @@
         <w:lastRenderedPageBreak/>
         <w:t xml:space="preserve"> </w:t>
       </w:r>
-      <w:bookmarkStart w:id="2" w:name="_Toc515801227"/>
+      <w:bookmarkStart w:id="1" w:name="_Toc515801227"/>
       <w:r>
         <w:rPr>
           <w:lang w:val="en-US"/>
         </w:rPr>
         <w:t>Game Manual</w:t>
       </w:r>
-      <w:bookmarkEnd w:id="2"/>
+      <w:bookmarkEnd w:id="1"/>
     </w:p>
     <w:p>
       <w:pPr>
@@ -4315,7 +4312,7 @@
     </w:p>
     <w:p>
       <w:pPr>
-        <w:pStyle w:val="Heading2"/>
+        <w:pStyle w:val="Titre2"/>
         <w:numPr>
           <w:ilvl w:val="1"/>
           <w:numId w:val="12"/>
@@ -4324,14 +4321,14 @@
           <w:lang w:val="en-US"/>
         </w:rPr>
       </w:pPr>
-      <w:bookmarkStart w:id="3" w:name="_Toc515801228"/>
+      <w:bookmarkStart w:id="2" w:name="_Toc515801228"/>
       <w:r>
         <w:rPr>
           <w:lang w:val="en-US"/>
         </w:rPr>
         <w:t>Synopsis</w:t>
       </w:r>
-      <w:bookmarkEnd w:id="3"/>
+      <w:bookmarkEnd w:id="2"/>
     </w:p>
     <w:p>
       <w:pPr>
@@ -4547,7 +4544,7 @@
     </w:p>
     <w:p>
       <w:pPr>
-        <w:pStyle w:val="Heading2"/>
+        <w:pStyle w:val="Titre2"/>
         <w:numPr>
           <w:ilvl w:val="1"/>
           <w:numId w:val="12"/>
@@ -4556,14 +4553,14 @@
           <w:lang w:val="en-US"/>
         </w:rPr>
       </w:pPr>
-      <w:bookmarkStart w:id="4" w:name="_Toc515801229"/>
+      <w:bookmarkStart w:id="3" w:name="_Toc515801229"/>
       <w:r>
         <w:rPr>
           <w:lang w:val="en-US"/>
         </w:rPr>
         <w:t>Background</w:t>
       </w:r>
-      <w:bookmarkEnd w:id="4"/>
+      <w:bookmarkEnd w:id="3"/>
     </w:p>
     <w:p>
       <w:pPr>
@@ -4636,7 +4633,7 @@
     </w:p>
     <w:p>
       <w:pPr>
-        <w:pStyle w:val="Heading2"/>
+        <w:pStyle w:val="Titre2"/>
         <w:numPr>
           <w:ilvl w:val="1"/>
           <w:numId w:val="12"/>
@@ -4645,7 +4642,7 @@
           <w:lang w:val="en-US"/>
         </w:rPr>
       </w:pPr>
-      <w:bookmarkStart w:id="5" w:name="_Toc515801230"/>
+      <w:bookmarkStart w:id="4" w:name="_Toc515801230"/>
       <w:r>
         <w:rPr>
           <w:lang w:val="en-US"/>
@@ -4653,7 +4650,7 @@
         <w:lastRenderedPageBreak/>
         <w:t>Non-implemented Features</w:t>
       </w:r>
-      <w:bookmarkEnd w:id="5"/>
+      <w:bookmarkEnd w:id="4"/>
     </w:p>
     <w:p>
       <w:pPr>
@@ -4684,7 +4681,7 @@
     </w:p>
     <w:p>
       <w:pPr>
-        <w:pStyle w:val="ListParagraph"/>
+        <w:pStyle w:val="Paragraphedeliste"/>
         <w:numPr>
           <w:ilvl w:val="0"/>
           <w:numId w:val="14"/>
@@ -4702,7 +4699,7 @@
     </w:p>
     <w:p>
       <w:pPr>
-        <w:pStyle w:val="ListParagraph"/>
+        <w:pStyle w:val="Paragraphedeliste"/>
         <w:numPr>
           <w:ilvl w:val="0"/>
           <w:numId w:val="14"/>
@@ -4720,7 +4717,7 @@
     </w:p>
     <w:p>
       <w:pPr>
-        <w:pStyle w:val="ListParagraph"/>
+        <w:pStyle w:val="Paragraphedeliste"/>
         <w:numPr>
           <w:ilvl w:val="0"/>
           <w:numId w:val="14"/>
@@ -4751,7 +4748,7 @@
     </w:p>
     <w:p>
       <w:pPr>
-        <w:pStyle w:val="Heading2"/>
+        <w:pStyle w:val="Titre2"/>
         <w:numPr>
           <w:ilvl w:val="1"/>
           <w:numId w:val="12"/>
@@ -4760,25 +4757,25 @@
           <w:lang w:val="en-US"/>
         </w:rPr>
       </w:pPr>
-      <w:bookmarkStart w:id="6" w:name="_Toc515801231"/>
+      <w:bookmarkStart w:id="5" w:name="_Toc515801231"/>
       <w:r>
         <w:rPr>
           <w:lang w:val="en-US"/>
         </w:rPr>
         <w:t>Installation</w:t>
       </w:r>
-      <w:bookmarkEnd w:id="6"/>
-    </w:p>
-    <w:p>
-      <w:pPr>
-        <w:rPr>
-          <w:lang w:val="en-US"/>
-        </w:rPr>
-      </w:pPr>
-    </w:p>
-    <w:p>
-      <w:pPr>
-        <w:pStyle w:val="Heading3"/>
+      <w:bookmarkEnd w:id="5"/>
+    </w:p>
+    <w:p>
+      <w:pPr>
+        <w:rPr>
+          <w:lang w:val="en-US"/>
+        </w:rPr>
+      </w:pPr>
+    </w:p>
+    <w:p>
+      <w:pPr>
+        <w:pStyle w:val="Titre3"/>
         <w:numPr>
           <w:ilvl w:val="2"/>
           <w:numId w:val="12"/>
@@ -4787,25 +4784,25 @@
           <w:lang w:val="en-US"/>
         </w:rPr>
       </w:pPr>
-      <w:bookmarkStart w:id="7" w:name="_Toc515801232"/>
+      <w:bookmarkStart w:id="6" w:name="_Toc515801232"/>
       <w:r>
         <w:rPr>
           <w:lang w:val="en-US"/>
         </w:rPr>
         <w:t>Prerequisites</w:t>
       </w:r>
-      <w:bookmarkEnd w:id="7"/>
-    </w:p>
-    <w:p>
-      <w:pPr>
-        <w:rPr>
-          <w:lang w:val="en-US"/>
-        </w:rPr>
-      </w:pPr>
-    </w:p>
-    <w:p>
-      <w:pPr>
-        <w:pStyle w:val="ListParagraph"/>
+      <w:bookmarkEnd w:id="6"/>
+    </w:p>
+    <w:p>
+      <w:pPr>
+        <w:rPr>
+          <w:lang w:val="en-US"/>
+        </w:rPr>
+      </w:pPr>
+    </w:p>
+    <w:p>
+      <w:pPr>
+        <w:pStyle w:val="Paragraphedeliste"/>
         <w:numPr>
           <w:ilvl w:val="0"/>
           <w:numId w:val="15"/>
@@ -4850,7 +4847,7 @@
     </w:p>
     <w:p>
       <w:pPr>
-        <w:pStyle w:val="ListParagraph"/>
+        <w:pStyle w:val="Paragraphedeliste"/>
         <w:numPr>
           <w:ilvl w:val="0"/>
           <w:numId w:val="15"/>
@@ -4881,7 +4878,7 @@
     </w:p>
     <w:p>
       <w:pPr>
-        <w:pStyle w:val="Heading3"/>
+        <w:pStyle w:val="Titre3"/>
         <w:numPr>
           <w:ilvl w:val="2"/>
           <w:numId w:val="12"/>
@@ -4890,14 +4887,14 @@
           <w:lang w:val="en-US"/>
         </w:rPr>
       </w:pPr>
-      <w:bookmarkStart w:id="8" w:name="_Toc515801233"/>
+      <w:bookmarkStart w:id="7" w:name="_Toc515801233"/>
       <w:r>
         <w:rPr>
           <w:lang w:val="en-US"/>
         </w:rPr>
         <w:t>Starting the game</w:t>
       </w:r>
-      <w:bookmarkEnd w:id="8"/>
+      <w:bookmarkEnd w:id="7"/>
     </w:p>
     <w:p>
       <w:pPr>
@@ -4983,7 +4980,7 @@
     </w:p>
     <w:p>
       <w:pPr>
-        <w:pStyle w:val="Heading2"/>
+        <w:pStyle w:val="Titre2"/>
         <w:numPr>
           <w:ilvl w:val="1"/>
           <w:numId w:val="12"/>
@@ -4992,7 +4989,7 @@
           <w:lang w:val="en-GB"/>
         </w:rPr>
       </w:pPr>
-      <w:bookmarkStart w:id="9" w:name="_Toc515801234"/>
+      <w:bookmarkStart w:id="8" w:name="_Toc515801234"/>
       <w:r>
         <w:rPr>
           <w:lang w:val="en-GB"/>
@@ -5000,18 +4997,18 @@
         <w:lastRenderedPageBreak/>
         <w:t>Game Description</w:t>
       </w:r>
-      <w:bookmarkEnd w:id="9"/>
-    </w:p>
-    <w:p>
-      <w:pPr>
-        <w:rPr>
-          <w:lang w:val="en-GB"/>
-        </w:rPr>
-      </w:pPr>
-    </w:p>
-    <w:p>
-      <w:pPr>
-        <w:pStyle w:val="Heading3"/>
+      <w:bookmarkEnd w:id="8"/>
+    </w:p>
+    <w:p>
+      <w:pPr>
+        <w:rPr>
+          <w:lang w:val="en-GB"/>
+        </w:rPr>
+      </w:pPr>
+    </w:p>
+    <w:p>
+      <w:pPr>
+        <w:pStyle w:val="Titre3"/>
         <w:numPr>
           <w:ilvl w:val="2"/>
           <w:numId w:val="12"/>
@@ -5020,14 +5017,14 @@
           <w:lang w:val="en-GB"/>
         </w:rPr>
       </w:pPr>
-      <w:bookmarkStart w:id="10" w:name="_Toc515801235"/>
+      <w:bookmarkStart w:id="9" w:name="_Toc515801235"/>
       <w:r>
         <w:rPr>
           <w:lang w:val="en-GB"/>
         </w:rPr>
         <w:t>Level</w:t>
       </w:r>
-      <w:bookmarkEnd w:id="10"/>
+      <w:bookmarkEnd w:id="9"/>
     </w:p>
     <w:p>
       <w:pPr>
@@ -5096,7 +5093,7 @@
     </w:p>
     <w:p>
       <w:pPr>
-        <w:pStyle w:val="Caption"/>
+        <w:pStyle w:val="Lgende"/>
         <w:jc w:val="center"/>
         <w:rPr>
           <w:rFonts w:cs="Times New Roman"/>
@@ -5258,7 +5255,7 @@
     </w:p>
     <w:tbl>
       <w:tblPr>
-        <w:tblStyle w:val="TableGrid"/>
+        <w:tblStyle w:val="Grilledutableau"/>
         <w:tblW w:w="0" w:type="auto"/>
         <w:jc w:val="center"/>
         <w:tblLook w:val="04A0" w:firstRow="1" w:lastRow="0" w:firstColumn="1" w:lastColumn="0" w:noHBand="0" w:noVBand="1"/>
@@ -6026,10 +6023,9 @@
                 <w:rFonts w:cs="Times New Roman"/>
                 <w:sz w:val="24"/>
                 <w:szCs w:val="24"/>
-                <w:highlight w:val="yellow"/>
                 <w:lang w:val="en-GB"/>
               </w:rPr>
-              <w:t>xxx</w:t>
+              <w:t>50</w:t>
             </w:r>
             <w:r>
               <w:rPr>
@@ -6989,7 +6985,7 @@
     </w:p>
     <w:p>
       <w:pPr>
-        <w:pStyle w:val="Caption"/>
+        <w:pStyle w:val="Lgende"/>
         <w:jc w:val="center"/>
         <w:rPr>
           <w:rFonts w:cs="Times New Roman"/>
@@ -7107,33 +7103,42 @@
         </w:rPr>
         <w:t xml:space="preserve">: You can earn points in many ways. </w:t>
       </w:r>
-      <w:proofErr w:type="spellStart"/>
-      <w:r>
-        <w:rPr>
-          <w:highlight w:val="yellow"/>
-          <w:lang w:val="en-GB"/>
-        </w:rPr>
-        <w:t>xxxxxxxxx</w:t>
-      </w:r>
-      <w:proofErr w:type="spellEnd"/>
-    </w:p>
-    <w:p>
-      <w:pPr>
-        <w:rPr>
-          <w:lang w:val="en-GB"/>
-        </w:rPr>
-      </w:pPr>
-    </w:p>
-    <w:p>
-      <w:pPr>
-        <w:rPr>
-          <w:lang w:val="en-GB"/>
-        </w:rPr>
-      </w:pPr>
-    </w:p>
-    <w:p>
-      <w:pPr>
-        <w:pStyle w:val="Heading3"/>
+      <w:r>
+        <w:rPr>
+          <w:lang w:val="en-GB"/>
+        </w:rPr>
+        <w:t>Collecting a Purse will grant you 50 points, killing a Monster will grant you 50 points</w:t>
+      </w:r>
+      <w:r>
+        <w:rPr>
+          <w:lang w:val="en-GB"/>
+        </w:rPr>
+        <w:t xml:space="preserve"> and</w:t>
+      </w:r>
+      <w:bookmarkStart w:id="10" w:name="_GoBack"/>
+      <w:bookmarkEnd w:id="10"/>
+      <w:r>
+        <w:rPr>
+          <w:lang w:val="en-GB"/>
+        </w:rPr>
+        <w:t xml:space="preserve"> passing through the </w:t>
+      </w:r>
+      <w:r>
+        <w:rPr>
+          <w:lang w:val="en-GB"/>
+        </w:rPr>
+        <w:t>D</w:t>
+      </w:r>
+      <w:r>
+        <w:rPr>
+          <w:lang w:val="en-GB"/>
+        </w:rPr>
+        <w:t>oor will grant you 100 points.</w:t>
+      </w:r>
+    </w:p>
+    <w:p>
+      <w:pPr>
+        <w:pStyle w:val="Titre3"/>
         <w:numPr>
           <w:ilvl w:val="2"/>
           <w:numId w:val="12"/>
@@ -7475,7 +7480,7 @@
     </w:p>
     <w:p>
       <w:pPr>
-        <w:pStyle w:val="Caption"/>
+        <w:pStyle w:val="Lgende"/>
         <w:jc w:val="center"/>
         <w:rPr>
           <w:rFonts w:cs="Times New Roman"/>
@@ -7599,7 +7604,7 @@
     </w:p>
     <w:p>
       <w:pPr>
-        <w:pStyle w:val="Heading3"/>
+        <w:pStyle w:val="Titre3"/>
         <w:numPr>
           <w:ilvl w:val="2"/>
           <w:numId w:val="12"/>
@@ -7733,7 +7738,7 @@
     </w:p>
     <w:tbl>
       <w:tblPr>
-        <w:tblStyle w:val="TableGrid"/>
+        <w:tblStyle w:val="Grilledutableau"/>
         <w:tblW w:w="0" w:type="auto"/>
         <w:jc w:val="center"/>
         <w:tblLook w:val="04A0" w:firstRow="1" w:lastRow="0" w:firstColumn="1" w:lastColumn="0" w:noHBand="0" w:noVBand="1"/>
@@ -8361,7 +8366,7 @@
     </w:p>
     <w:p>
       <w:pPr>
-        <w:pStyle w:val="Caption"/>
+        <w:pStyle w:val="Lgende"/>
         <w:jc w:val="center"/>
         <w:rPr>
           <w:rFonts w:cs="Times New Roman"/>
@@ -8429,7 +8434,7 @@
     </w:p>
     <w:p>
       <w:pPr>
-        <w:pStyle w:val="Heading2"/>
+        <w:pStyle w:val="Titre2"/>
         <w:numPr>
           <w:ilvl w:val="2"/>
           <w:numId w:val="12"/>
@@ -8477,7 +8482,7 @@
     </w:p>
     <w:p>
       <w:pPr>
-        <w:pStyle w:val="ListParagraph"/>
+        <w:pStyle w:val="Paragraphedeliste"/>
         <w:numPr>
           <w:ilvl w:val="0"/>
           <w:numId w:val="16"/>
@@ -8495,7 +8500,7 @@
     </w:p>
     <w:p>
       <w:pPr>
-        <w:pStyle w:val="ListParagraph"/>
+        <w:pStyle w:val="Paragraphedeliste"/>
         <w:numPr>
           <w:ilvl w:val="0"/>
           <w:numId w:val="16"/>
@@ -8521,7 +8526,7 @@
     </w:p>
     <w:p>
       <w:pPr>
-        <w:pStyle w:val="ListParagraph"/>
+        <w:pStyle w:val="Paragraphedeliste"/>
         <w:numPr>
           <w:ilvl w:val="0"/>
           <w:numId w:val="16"/>
@@ -8547,7 +8552,7 @@
     </w:p>
     <w:p>
       <w:pPr>
-        <w:pStyle w:val="ListParagraph"/>
+        <w:pStyle w:val="Paragraphedeliste"/>
         <w:numPr>
           <w:ilvl w:val="0"/>
           <w:numId w:val="16"/>
@@ -8570,18 +8575,22 @@
         </w:rPr>
         <w:t xml:space="preserve"> can get killed if he encounters one of the </w:t>
       </w:r>
-      <w:proofErr w:type="gramStart"/>
-      <w:r>
-        <w:rPr>
-          <w:lang w:val="en-GB"/>
-        </w:rPr>
-        <w:t>following :</w:t>
-      </w:r>
-      <w:proofErr w:type="gramEnd"/>
-    </w:p>
-    <w:p>
-      <w:pPr>
-        <w:pStyle w:val="ListParagraph"/>
+      <w:r>
+        <w:rPr>
+          <w:lang w:val="en-GB"/>
+        </w:rPr>
+        <w:t>followings</w:t>
+      </w:r>
+      <w:r>
+        <w:rPr>
+          <w:lang w:val="en-GB"/>
+        </w:rPr>
+        <w:t>:</w:t>
+      </w:r>
+    </w:p>
+    <w:p>
+      <w:pPr>
+        <w:pStyle w:val="Paragraphedeliste"/>
         <w:numPr>
           <w:ilvl w:val="1"/>
           <w:numId w:val="16"/>
@@ -8599,7 +8608,7 @@
     </w:p>
     <w:p>
       <w:pPr>
-        <w:pStyle w:val="ListParagraph"/>
+        <w:pStyle w:val="Paragraphedeliste"/>
         <w:numPr>
           <w:ilvl w:val="1"/>
           <w:numId w:val="16"/>
@@ -8617,7 +8626,7 @@
     </w:p>
     <w:p>
       <w:pPr>
-        <w:pStyle w:val="ListParagraph"/>
+        <w:pStyle w:val="Paragraphedeliste"/>
         <w:numPr>
           <w:ilvl w:val="0"/>
           <w:numId w:val="16"/>
@@ -8643,7 +8652,7 @@
     </w:p>
     <w:p>
       <w:pPr>
-        <w:pStyle w:val="ListParagraph"/>
+        <w:pStyle w:val="Paragraphedeliste"/>
         <w:numPr>
           <w:ilvl w:val="0"/>
           <w:numId w:val="16"/>
@@ -8669,7 +8678,7 @@
     </w:p>
     <w:p>
       <w:pPr>
-        <w:pStyle w:val="ListParagraph"/>
+        <w:pStyle w:val="Paragraphedeliste"/>
         <w:numPr>
           <w:ilvl w:val="0"/>
           <w:numId w:val="16"/>
@@ -8771,7 +8780,7 @@
     </w:p>
     <w:p>
       <w:pPr>
-        <w:pStyle w:val="Heading2"/>
+        <w:pStyle w:val="Titre2"/>
         <w:numPr>
           <w:ilvl w:val="1"/>
           <w:numId w:val="12"/>
@@ -8799,7 +8808,7 @@
     </w:p>
     <w:p>
       <w:pPr>
-        <w:pStyle w:val="Heading3"/>
+        <w:pStyle w:val="Titre3"/>
         <w:numPr>
           <w:ilvl w:val="2"/>
           <w:numId w:val="12"/>
@@ -8834,7 +8843,7 @@
     </w:p>
     <w:p>
       <w:pPr>
-        <w:pStyle w:val="Heading4"/>
+        <w:pStyle w:val="Titre4"/>
         <w:numPr>
           <w:ilvl w:val="3"/>
           <w:numId w:val="12"/>
@@ -9626,7 +9635,7 @@
     </w:p>
     <w:p>
       <w:pPr>
-        <w:pStyle w:val="Heading4"/>
+        <w:pStyle w:val="Titre4"/>
         <w:numPr>
           <w:ilvl w:val="3"/>
           <w:numId w:val="12"/>
@@ -10627,7 +10636,7 @@
     </w:p>
     <w:p>
       <w:pPr>
-        <w:pStyle w:val="Heading4"/>
+        <w:pStyle w:val="Titre4"/>
         <w:numPr>
           <w:ilvl w:val="3"/>
           <w:numId w:val="12"/>
@@ -11617,7 +11626,7 @@
     </w:p>
     <w:p>
       <w:pPr>
-        <w:pStyle w:val="Heading3"/>
+        <w:pStyle w:val="Titre3"/>
         <w:numPr>
           <w:ilvl w:val="2"/>
           <w:numId w:val="12"/>
@@ -11927,7 +11936,7 @@
     </w:p>
     <w:p>
       <w:pPr>
-        <w:pStyle w:val="Heading3"/>
+        <w:pStyle w:val="Titre3"/>
         <w:numPr>
           <w:ilvl w:val="2"/>
           <w:numId w:val="12"/>
@@ -12263,10 +12272,9 @@
       </w:r>
       <w:r>
         <w:rPr>
-          <w:highlight w:val="yellow"/>
-          <w:lang w:val="en-GB"/>
-        </w:rPr>
-        <w:t>xxx</w:t>
+          <w:lang w:val="en-GB"/>
+        </w:rPr>
+        <w:t>150</w:t>
       </w:r>
       <w:r>
         <w:rPr>
@@ -12322,7 +12330,7 @@
     </w:p>
     <w:p>
       <w:pPr>
-        <w:pStyle w:val="Heading1"/>
+        <w:pStyle w:val="Titre1"/>
         <w:numPr>
           <w:ilvl w:val="0"/>
           <w:numId w:val="12"/>
@@ -12356,7 +12364,7 @@
     </w:p>
     <w:p>
       <w:pPr>
-        <w:pStyle w:val="Heading2"/>
+        <w:pStyle w:val="Titre2"/>
         <w:numPr>
           <w:ilvl w:val="1"/>
           <w:numId w:val="12"/>
@@ -12420,7 +12428,7 @@
     </w:p>
     <w:p>
       <w:pPr>
-        <w:pStyle w:val="ListParagraph"/>
+        <w:pStyle w:val="Paragraphedeliste"/>
         <w:numPr>
           <w:ilvl w:val="0"/>
           <w:numId w:val="13"/>
@@ -12480,7 +12488,7 @@
     </w:p>
     <w:p>
       <w:pPr>
-        <w:pStyle w:val="ListParagraph"/>
+        <w:pStyle w:val="Paragraphedeliste"/>
         <w:numPr>
           <w:ilvl w:val="0"/>
           <w:numId w:val="13"/>
@@ -12512,7 +12520,7 @@
     </w:p>
     <w:p>
       <w:pPr>
-        <w:pStyle w:val="ListParagraph"/>
+        <w:pStyle w:val="Paragraphedeliste"/>
         <w:numPr>
           <w:ilvl w:val="0"/>
           <w:numId w:val="13"/>
@@ -12558,7 +12566,7 @@
     </w:p>
     <w:p>
       <w:pPr>
-        <w:pStyle w:val="ListParagraph"/>
+        <w:pStyle w:val="Paragraphedeliste"/>
         <w:numPr>
           <w:ilvl w:val="0"/>
           <w:numId w:val="13"/>
@@ -12628,7 +12636,7 @@
     <w:p/>
     <w:p>
       <w:pPr>
-        <w:pStyle w:val="Heading2"/>
+        <w:pStyle w:val="Titre2"/>
         <w:numPr>
           <w:ilvl w:val="1"/>
           <w:numId w:val="12"/>
@@ -12645,7 +12653,7 @@
     </w:p>
     <w:p>
       <w:pPr>
-        <w:pStyle w:val="Heading2"/>
+        <w:pStyle w:val="Titre2"/>
         <w:numPr>
           <w:ilvl w:val="1"/>
           <w:numId w:val="12"/>
@@ -12676,7 +12684,7 @@
     </w:p>
     <w:p>
       <w:pPr>
-        <w:pStyle w:val="Heading1"/>
+        <w:pStyle w:val="Titre1"/>
         <w:numPr>
           <w:ilvl w:val="0"/>
           <w:numId w:val="12"/>
@@ -12700,7 +12708,7 @@
     <w:p/>
     <w:p>
       <w:pPr>
-        <w:pStyle w:val="Heading2"/>
+        <w:pStyle w:val="Titre2"/>
         <w:numPr>
           <w:ilvl w:val="1"/>
           <w:numId w:val="12"/>
@@ -12789,7 +12797,7 @@
     </w:p>
     <w:p>
       <w:pPr>
-        <w:pStyle w:val="Heading2"/>
+        <w:pStyle w:val="Titre2"/>
         <w:numPr>
           <w:ilvl w:val="1"/>
           <w:numId w:val="12"/>
@@ -12816,7 +12824,7 @@
     </w:p>
     <w:p>
       <w:pPr>
-        <w:pStyle w:val="Heading3"/>
+        <w:pStyle w:val="Titre3"/>
         <w:numPr>
           <w:ilvl w:val="2"/>
           <w:numId w:val="12"/>
@@ -13036,7 +13044,7 @@
     </w:p>
     <w:p>
       <w:pPr>
-        <w:pStyle w:val="Heading3"/>
+        <w:pStyle w:val="Titre3"/>
         <w:numPr>
           <w:ilvl w:val="2"/>
           <w:numId w:val="12"/>
@@ -13070,7 +13078,7 @@
     </w:p>
     <w:p>
       <w:pPr>
-        <w:pStyle w:val="Heading4"/>
+        <w:pStyle w:val="Titre4"/>
         <w:numPr>
           <w:ilvl w:val="3"/>
           <w:numId w:val="12"/>
@@ -13088,7 +13096,7 @@
     </w:p>
     <w:p>
       <w:pPr>
-        <w:pStyle w:val="Heading3"/>
+        <w:pStyle w:val="Titre3"/>
         <w:ind w:left="1866"/>
         <w:rPr>
           <w:lang w:val="en-US"/>
@@ -13142,15 +13150,15 @@
     </w:p>
     <w:p>
       <w:pPr>
-        <w:pStyle w:val="Heading3"/>
-        <w:rPr>
-          <w:lang w:val="en-US"/>
-        </w:rPr>
-      </w:pPr>
-    </w:p>
-    <w:p>
-      <w:pPr>
-        <w:pStyle w:val="Heading4"/>
+        <w:pStyle w:val="Titre3"/>
+        <w:rPr>
+          <w:lang w:val="en-US"/>
+        </w:rPr>
+      </w:pPr>
+    </w:p>
+    <w:p>
+      <w:pPr>
+        <w:pStyle w:val="Titre4"/>
         <w:numPr>
           <w:ilvl w:val="3"/>
           <w:numId w:val="12"/>
@@ -13394,7 +13402,7 @@
     </w:p>
     <w:p>
       <w:pPr>
-        <w:pStyle w:val="Heading4"/>
+        <w:pStyle w:val="Titre4"/>
         <w:numPr>
           <w:ilvl w:val="3"/>
           <w:numId w:val="12"/>
@@ -13445,7 +13453,7 @@
     </w:p>
     <w:p>
       <w:pPr>
-        <w:pStyle w:val="Heading3"/>
+        <w:pStyle w:val="Titre3"/>
         <w:numPr>
           <w:ilvl w:val="2"/>
           <w:numId w:val="12"/>
@@ -13473,7 +13481,7 @@
     </w:p>
     <w:p>
       <w:pPr>
-        <w:pStyle w:val="Heading4"/>
+        <w:pStyle w:val="Titre4"/>
         <w:numPr>
           <w:ilvl w:val="3"/>
           <w:numId w:val="12"/>
@@ -14496,7 +14504,7 @@
     </w:p>
     <w:p>
       <w:pPr>
-        <w:pStyle w:val="Heading4"/>
+        <w:pStyle w:val="Titre4"/>
         <w:numPr>
           <w:ilvl w:val="3"/>
           <w:numId w:val="12"/>
@@ -14995,7 +15003,7 @@
     </w:p>
     <w:p>
       <w:pPr>
-        <w:pStyle w:val="Heading4"/>
+        <w:pStyle w:val="Titre4"/>
         <w:numPr>
           <w:ilvl w:val="3"/>
           <w:numId w:val="12"/>
@@ -15915,7 +15923,7 @@
     </w:p>
     <w:p>
       <w:pPr>
-        <w:pStyle w:val="Heading1"/>
+        <w:pStyle w:val="Titre1"/>
         <w:rPr>
           <w:lang w:val="en-US"/>
         </w:rPr>
@@ -16106,7 +16114,7 @@
     </w:p>
     <w:p>
       <w:pPr>
-        <w:pStyle w:val="Heading2"/>
+        <w:pStyle w:val="Titre2"/>
         <w:rPr>
           <w:lang w:val="en-US"/>
         </w:rPr>
@@ -16121,7 +16129,7 @@
     </w:p>
     <w:p>
       <w:pPr>
-        <w:pStyle w:val="Heading2"/>
+        <w:pStyle w:val="Titre2"/>
         <w:rPr>
           <w:lang w:val="en-US"/>
         </w:rPr>
@@ -16256,7 +16264,7 @@
     </w:p>
     <w:p>
       <w:pPr>
-        <w:pStyle w:val="Heading2"/>
+        <w:pStyle w:val="Titre2"/>
         <w:rPr>
           <w:lang w:val="en-US"/>
         </w:rPr>
@@ -16267,25 +16275,7 @@
           <w:lang w:val="en-US"/>
         </w:rPr>
         <w:lastRenderedPageBreak/>
-        <w:t>4.</w:t>
-      </w:r>
-      <w:r>
-        <w:rPr>
-          <w:lang w:val="en-US"/>
-        </w:rPr>
-        <w:t>2</w:t>
-      </w:r>
-      <w:r>
-        <w:rPr>
-          <w:lang w:val="en-US"/>
-        </w:rPr>
-        <w:t xml:space="preserve">. </w:t>
-      </w:r>
-      <w:r>
-        <w:rPr>
-          <w:lang w:val="en-US"/>
-        </w:rPr>
-        <w:t>Packages Diagram</w:t>
+        <w:t>4.2. Packages Diagram</w:t>
       </w:r>
       <w:bookmarkEnd w:id="29"/>
     </w:p>
@@ -16403,7 +16393,7 @@
     </w:p>
     <w:p>
       <w:pPr>
-        <w:pStyle w:val="Heading2"/>
+        <w:pStyle w:val="Titre2"/>
         <w:rPr>
           <w:lang w:val="en-US"/>
         </w:rPr>
@@ -16414,25 +16404,7 @@
           <w:lang w:val="en-US"/>
         </w:rPr>
         <w:lastRenderedPageBreak/>
-        <w:t>4.</w:t>
-      </w:r>
-      <w:r>
-        <w:rPr>
-          <w:lang w:val="en-US"/>
-        </w:rPr>
-        <w:t>3</w:t>
-      </w:r>
-      <w:r>
-        <w:rPr>
-          <w:lang w:val="en-US"/>
-        </w:rPr>
-        <w:t xml:space="preserve">. </w:t>
-      </w:r>
-      <w:r>
-        <w:rPr>
-          <w:lang w:val="en-US"/>
-        </w:rPr>
-        <w:t>Components Diagram</w:t>
+        <w:t>4.3. Components Diagram</w:t>
       </w:r>
       <w:bookmarkEnd w:id="30"/>
     </w:p>
@@ -16452,7 +16424,7 @@
     </w:p>
     <w:p>
       <w:pPr>
-        <w:pStyle w:val="Heading1"/>
+        <w:pStyle w:val="Titre1"/>
         <w:numPr>
           <w:ilvl w:val="0"/>
           <w:numId w:val="12"/>
@@ -16479,15 +16451,15 @@
     </w:p>
     <w:p>
       <w:pPr>
-        <w:pStyle w:val="Heading2"/>
-        <w:rPr>
-          <w:lang w:val="en-US"/>
-        </w:rPr>
-      </w:pPr>
-    </w:p>
-    <w:p>
-      <w:pPr>
-        <w:pStyle w:val="Heading2"/>
+        <w:pStyle w:val="Titre2"/>
+        <w:rPr>
+          <w:lang w:val="en-US"/>
+        </w:rPr>
+      </w:pPr>
+    </w:p>
+    <w:p>
+      <w:pPr>
+        <w:pStyle w:val="Titre2"/>
         <w:numPr>
           <w:ilvl w:val="1"/>
           <w:numId w:val="12"/>
@@ -16509,43 +16481,43 @@
     </w:p>
     <w:p>
       <w:pPr>
-        <w:pStyle w:val="Heading1"/>
-        <w:rPr>
-          <w:lang w:val="en-US"/>
-        </w:rPr>
-      </w:pPr>
-    </w:p>
-    <w:p>
-      <w:pPr>
-        <w:rPr>
-          <w:lang w:val="en-US"/>
-        </w:rPr>
-      </w:pPr>
-    </w:p>
-    <w:p>
-      <w:pPr>
-        <w:rPr>
-          <w:lang w:val="en-US"/>
-        </w:rPr>
-      </w:pPr>
-    </w:p>
-    <w:p>
-      <w:pPr>
-        <w:rPr>
-          <w:lang w:val="en-US"/>
-        </w:rPr>
-      </w:pPr>
-    </w:p>
-    <w:p>
-      <w:pPr>
-        <w:rPr>
-          <w:lang w:val="en-US"/>
-        </w:rPr>
-      </w:pPr>
-    </w:p>
-    <w:p>
-      <w:pPr>
-        <w:pStyle w:val="Heading2"/>
+        <w:pStyle w:val="Titre1"/>
+        <w:rPr>
+          <w:lang w:val="en-US"/>
+        </w:rPr>
+      </w:pPr>
+    </w:p>
+    <w:p>
+      <w:pPr>
+        <w:rPr>
+          <w:lang w:val="en-US"/>
+        </w:rPr>
+      </w:pPr>
+    </w:p>
+    <w:p>
+      <w:pPr>
+        <w:rPr>
+          <w:lang w:val="en-US"/>
+        </w:rPr>
+      </w:pPr>
+    </w:p>
+    <w:p>
+      <w:pPr>
+        <w:rPr>
+          <w:lang w:val="en-US"/>
+        </w:rPr>
+      </w:pPr>
+    </w:p>
+    <w:p>
+      <w:pPr>
+        <w:rPr>
+          <w:lang w:val="en-US"/>
+        </w:rPr>
+      </w:pPr>
+    </w:p>
+    <w:p>
+      <w:pPr>
+        <w:pStyle w:val="Titre2"/>
         <w:numPr>
           <w:ilvl w:val="1"/>
           <w:numId w:val="12"/>
@@ -16586,7 +16558,7 @@
     </w:p>
     <w:p>
       <w:pPr>
-        <w:pStyle w:val="Heading2"/>
+        <w:pStyle w:val="Titre2"/>
         <w:numPr>
           <w:ilvl w:val="1"/>
           <w:numId w:val="12"/>
@@ -16600,13 +16572,7 @@
         <w:rPr>
           <w:lang w:val="en-US"/>
         </w:rPr>
-        <w:t>J</w:t>
-      </w:r>
-      <w:r>
-        <w:rPr>
-          <w:lang w:val="en-US"/>
-        </w:rPr>
-        <w:t>XR</w:t>
+        <w:t>JXR</w:t>
       </w:r>
       <w:bookmarkEnd w:id="34"/>
     </w:p>
@@ -16689,7 +16655,7 @@
     </w:p>
     <w:p>
       <w:pPr>
-        <w:pStyle w:val="Heading1"/>
+        <w:pStyle w:val="Titre1"/>
         <w:numPr>
           <w:ilvl w:val="0"/>
           <w:numId w:val="12"/>
@@ -16884,7 +16850,7 @@
     </w:p>
     <w:p>
       <w:pPr>
-        <w:pStyle w:val="Heading1"/>
+        <w:pStyle w:val="Titre1"/>
         <w:numPr>
           <w:ilvl w:val="0"/>
           <w:numId w:val="12"/>
@@ -16976,7 +16942,7 @@
         <w:sdtContent>
           <w:p>
             <w:pPr>
-              <w:pStyle w:val="Footer"/>
+              <w:pStyle w:val="Pieddepage"/>
               <w:jc w:val="right"/>
             </w:pPr>
             <w:r>
@@ -17074,7 +17040,7 @@
   </w:sdt>
   <w:p>
     <w:pPr>
-      <w:pStyle w:val="Footer"/>
+      <w:pStyle w:val="Pieddepage"/>
     </w:pPr>
   </w:p>
 </w:ftr>
@@ -19262,11 +19228,11 @@
       <w:sz w:val="32"/>
     </w:rPr>
   </w:style>
-  <w:style w:type="paragraph" w:styleId="Heading1">
+  <w:style w:type="paragraph" w:styleId="Titre1">
     <w:name w:val="heading 1"/>
     <w:basedOn w:val="Normal"/>
     <w:next w:val="Normal"/>
-    <w:link w:val="Heading1Char"/>
+    <w:link w:val="Titre1Car"/>
     <w:uiPriority w:val="9"/>
     <w:qFormat/>
     <w:rsid w:val="00C47746"/>
@@ -19283,11 +19249,11 @@
       <w:szCs w:val="32"/>
     </w:rPr>
   </w:style>
-  <w:style w:type="paragraph" w:styleId="Heading2">
+  <w:style w:type="paragraph" w:styleId="Titre2">
     <w:name w:val="heading 2"/>
     <w:basedOn w:val="Normal"/>
     <w:next w:val="Normal"/>
-    <w:link w:val="Heading2Char"/>
+    <w:link w:val="Titre2Car"/>
     <w:uiPriority w:val="9"/>
     <w:unhideWhenUsed/>
     <w:qFormat/>
@@ -19306,11 +19272,11 @@
       <w:szCs w:val="26"/>
     </w:rPr>
   </w:style>
-  <w:style w:type="paragraph" w:styleId="Heading3">
+  <w:style w:type="paragraph" w:styleId="Titre3">
     <w:name w:val="heading 3"/>
     <w:basedOn w:val="Normal"/>
     <w:next w:val="Normal"/>
-    <w:link w:val="Heading3Char"/>
+    <w:link w:val="Titre3Car"/>
     <w:uiPriority w:val="9"/>
     <w:unhideWhenUsed/>
     <w:qFormat/>
@@ -19328,11 +19294,11 @@
       <w:szCs w:val="24"/>
     </w:rPr>
   </w:style>
-  <w:style w:type="paragraph" w:styleId="Heading4">
+  <w:style w:type="paragraph" w:styleId="Titre4">
     <w:name w:val="heading 4"/>
     <w:basedOn w:val="Normal"/>
     <w:next w:val="Normal"/>
-    <w:link w:val="Heading4Char"/>
+    <w:link w:val="Titre4Car"/>
     <w:uiPriority w:val="9"/>
     <w:unhideWhenUsed/>
     <w:qFormat/>
@@ -19349,13 +19315,13 @@
       <w:iCs/>
     </w:rPr>
   </w:style>
-  <w:style w:type="character" w:default="1" w:styleId="DefaultParagraphFont">
+  <w:style w:type="character" w:default="1" w:styleId="Policepardfaut">
     <w:name w:val="Default Paragraph Font"/>
     <w:uiPriority w:val="1"/>
     <w:semiHidden/>
     <w:unhideWhenUsed/>
   </w:style>
-  <w:style w:type="table" w:default="1" w:styleId="TableNormal">
+  <w:style w:type="table" w:default="1" w:styleId="TableauNormal">
     <w:name w:val="Normal Table"/>
     <w:uiPriority w:val="99"/>
     <w:semiHidden/>
@@ -19370,13 +19336,13 @@
       </w:tblCellMar>
     </w:tblPr>
   </w:style>
-  <w:style w:type="numbering" w:default="1" w:styleId="NoList">
+  <w:style w:type="numbering" w:default="1" w:styleId="Aucuneliste">
     <w:name w:val="No List"/>
     <w:uiPriority w:val="99"/>
     <w:semiHidden/>
     <w:unhideWhenUsed/>
   </w:style>
-  <w:style w:type="paragraph" w:styleId="TOC2">
+  <w:style w:type="paragraph" w:styleId="TM2">
     <w:name w:val="toc 2"/>
     <w:basedOn w:val="Normal"/>
     <w:next w:val="Normal"/>
@@ -19393,7 +19359,7 @@
       <w:lang w:eastAsia="fr-FR"/>
     </w:rPr>
   </w:style>
-  <w:style w:type="paragraph" w:styleId="TOC1">
+  <w:style w:type="paragraph" w:styleId="TM1">
     <w:name w:val="toc 1"/>
     <w:basedOn w:val="Normal"/>
     <w:next w:val="Normal"/>
@@ -19415,11 +19381,11 @@
       <w:lang w:val="en-US" w:eastAsia="fr-FR"/>
     </w:rPr>
   </w:style>
-  <w:style w:type="paragraph" w:styleId="IntenseQuote">
+  <w:style w:type="paragraph" w:styleId="Citationintense">
     <w:name w:val="Intense Quote"/>
     <w:basedOn w:val="Normal"/>
     <w:next w:val="Normal"/>
-    <w:link w:val="IntenseQuoteChar"/>
+    <w:link w:val="CitationintenseCar"/>
     <w:uiPriority w:val="30"/>
     <w:qFormat/>
     <w:rsid w:val="004A7587"/>
@@ -19445,10 +19411,10 @@
       <w:lang w:eastAsia="zh-CN" w:bidi="hi-IN"/>
     </w:rPr>
   </w:style>
-  <w:style w:type="character" w:customStyle="1" w:styleId="IntenseQuoteChar">
-    <w:name w:val="Intense Quote Char"/>
-    <w:basedOn w:val="DefaultParagraphFont"/>
-    <w:link w:val="IntenseQuote"/>
+  <w:style w:type="character" w:customStyle="1" w:styleId="CitationintenseCar">
+    <w:name w:val="Citation intense Car"/>
+    <w:basedOn w:val="Policepardfaut"/>
+    <w:link w:val="Citationintense"/>
     <w:uiPriority w:val="30"/>
     <w:rsid w:val="004A7587"/>
     <w:rPr>
@@ -19461,7 +19427,7 @@
       <w:lang w:eastAsia="zh-CN" w:bidi="hi-IN"/>
     </w:rPr>
   </w:style>
-  <w:style w:type="paragraph" w:styleId="ListParagraph">
+  <w:style w:type="paragraph" w:styleId="Paragraphedeliste">
     <w:name w:val="List Paragraph"/>
     <w:basedOn w:val="Normal"/>
     <w:uiPriority w:val="34"/>
@@ -19474,7 +19440,7 @@
   </w:style>
   <w:style w:type="character" w:customStyle="1" w:styleId="fontstyle01">
     <w:name w:val="fontstyle01"/>
-    <w:basedOn w:val="DefaultParagraphFont"/>
+    <w:basedOn w:val="Policepardfaut"/>
     <w:rsid w:val="006F5FD8"/>
     <w:rPr>
       <w:rFonts w:ascii="Italic" w:hAnsi="Italic" w:hint="default"/>
@@ -19503,9 +19469,9 @@
       <w:lang w:eastAsia="zh-CN" w:bidi="hi-IN"/>
     </w:rPr>
   </w:style>
-  <w:style w:type="character" w:styleId="IntenseEmphasis">
+  <w:style w:type="character" w:styleId="Accentuationintense">
     <w:name w:val="Intense Emphasis"/>
-    <w:basedOn w:val="Heading1Char"/>
+    <w:basedOn w:val="Titre1Car"/>
     <w:uiPriority w:val="21"/>
     <w:qFormat/>
     <w:rsid w:val="004A7587"/>
@@ -19519,9 +19485,9 @@
       <w:szCs w:val="32"/>
     </w:rPr>
   </w:style>
-  <w:style w:type="table" w:styleId="TableGrid">
+  <w:style w:type="table" w:styleId="Grilledutableau">
     <w:name w:val="Table Grid"/>
-    <w:basedOn w:val="TableNormal"/>
+    <w:basedOn w:val="TableauNormal"/>
     <w:uiPriority w:val="39"/>
     <w:rsid w:val="00F4138A"/>
     <w:pPr>
@@ -19538,10 +19504,10 @@
       </w:tblBorders>
     </w:tblPr>
   </w:style>
-  <w:style w:type="paragraph" w:styleId="Header">
+  <w:style w:type="paragraph" w:styleId="En-tte">
     <w:name w:val="header"/>
     <w:basedOn w:val="Normal"/>
-    <w:link w:val="HeaderChar"/>
+    <w:link w:val="En-tteCar"/>
     <w:uiPriority w:val="99"/>
     <w:unhideWhenUsed/>
     <w:rsid w:val="00B146AE"/>
@@ -19553,17 +19519,17 @@
       <w:spacing w:after="0" w:line="240" w:lineRule="auto"/>
     </w:pPr>
   </w:style>
-  <w:style w:type="character" w:customStyle="1" w:styleId="HeaderChar">
-    <w:name w:val="Header Char"/>
-    <w:basedOn w:val="DefaultParagraphFont"/>
-    <w:link w:val="Header"/>
+  <w:style w:type="character" w:customStyle="1" w:styleId="En-tteCar">
+    <w:name w:val="En-tête Car"/>
+    <w:basedOn w:val="Policepardfaut"/>
+    <w:link w:val="En-tte"/>
     <w:uiPriority w:val="99"/>
     <w:rsid w:val="00B146AE"/>
   </w:style>
-  <w:style w:type="paragraph" w:styleId="Footer">
+  <w:style w:type="paragraph" w:styleId="Pieddepage">
     <w:name w:val="footer"/>
     <w:basedOn w:val="Normal"/>
-    <w:link w:val="FooterChar"/>
+    <w:link w:val="PieddepageCar"/>
     <w:uiPriority w:val="99"/>
     <w:unhideWhenUsed/>
     <w:rsid w:val="00B146AE"/>
@@ -19575,16 +19541,16 @@
       <w:spacing w:after="0" w:line="240" w:lineRule="auto"/>
     </w:pPr>
   </w:style>
-  <w:style w:type="character" w:customStyle="1" w:styleId="FooterChar">
-    <w:name w:val="Footer Char"/>
-    <w:basedOn w:val="DefaultParagraphFont"/>
-    <w:link w:val="Footer"/>
+  <w:style w:type="character" w:customStyle="1" w:styleId="PieddepageCar">
+    <w:name w:val="Pied de page Car"/>
+    <w:basedOn w:val="Policepardfaut"/>
+    <w:link w:val="Pieddepage"/>
     <w:uiPriority w:val="99"/>
     <w:rsid w:val="00B146AE"/>
   </w:style>
-  <w:style w:type="character" w:styleId="Strong">
+  <w:style w:type="character" w:styleId="lev">
     <w:name w:val="Strong"/>
-    <w:basedOn w:val="DefaultParagraphFont"/>
+    <w:basedOn w:val="Policepardfaut"/>
     <w:uiPriority w:val="22"/>
     <w:qFormat/>
     <w:rsid w:val="00783B65"/>
@@ -19593,11 +19559,11 @@
       <w:bCs/>
     </w:rPr>
   </w:style>
-  <w:style w:type="paragraph" w:styleId="Title">
+  <w:style w:type="paragraph" w:styleId="Titre">
     <w:name w:val="Title"/>
     <w:basedOn w:val="Normal"/>
     <w:next w:val="Normal"/>
-    <w:link w:val="TitleChar"/>
+    <w:link w:val="TitreCar"/>
     <w:uiPriority w:val="10"/>
     <w:qFormat/>
     <w:rsid w:val="000B145A"/>
@@ -19613,10 +19579,10 @@
       <w:szCs w:val="56"/>
     </w:rPr>
   </w:style>
-  <w:style w:type="character" w:customStyle="1" w:styleId="TitleChar">
-    <w:name w:val="Title Char"/>
-    <w:basedOn w:val="DefaultParagraphFont"/>
-    <w:link w:val="Title"/>
+  <w:style w:type="character" w:customStyle="1" w:styleId="TitreCar">
+    <w:name w:val="Titre Car"/>
+    <w:basedOn w:val="Policepardfaut"/>
+    <w:link w:val="Titre"/>
     <w:uiPriority w:val="10"/>
     <w:rsid w:val="000B145A"/>
     <w:rPr>
@@ -19627,10 +19593,10 @@
       <w:szCs w:val="56"/>
     </w:rPr>
   </w:style>
-  <w:style w:type="character" w:customStyle="1" w:styleId="Heading1Char">
-    <w:name w:val="Heading 1 Char"/>
-    <w:basedOn w:val="DefaultParagraphFont"/>
-    <w:link w:val="Heading1"/>
+  <w:style w:type="character" w:customStyle="1" w:styleId="Titre1Car">
+    <w:name w:val="Titre 1 Car"/>
+    <w:basedOn w:val="Policepardfaut"/>
+    <w:link w:val="Titre1"/>
     <w:uiPriority w:val="9"/>
     <w:rsid w:val="00C47746"/>
     <w:rPr>
@@ -19640,9 +19606,9 @@
       <w:szCs w:val="32"/>
     </w:rPr>
   </w:style>
-  <w:style w:type="paragraph" w:styleId="TOCHeading">
+  <w:style w:type="paragraph" w:styleId="En-ttedetabledesmatires">
     <w:name w:val="TOC Heading"/>
-    <w:basedOn w:val="Heading1"/>
+    <w:basedOn w:val="Titre1"/>
     <w:next w:val="Normal"/>
     <w:uiPriority w:val="39"/>
     <w:unhideWhenUsed/>
@@ -19655,9 +19621,9 @@
       <w:lang w:val="en-US"/>
     </w:rPr>
   </w:style>
-  <w:style w:type="character" w:styleId="Hyperlink">
+  <w:style w:type="character" w:styleId="Lienhypertexte">
     <w:name w:val="Hyperlink"/>
-    <w:basedOn w:val="DefaultParagraphFont"/>
+    <w:basedOn w:val="Policepardfaut"/>
     <w:uiPriority w:val="99"/>
     <w:unhideWhenUsed/>
     <w:rsid w:val="00156D97"/>
@@ -19666,10 +19632,10 @@
       <w:u w:val="single"/>
     </w:rPr>
   </w:style>
-  <w:style w:type="character" w:customStyle="1" w:styleId="Heading2Char">
-    <w:name w:val="Heading 2 Char"/>
-    <w:basedOn w:val="DefaultParagraphFont"/>
-    <w:link w:val="Heading2"/>
+  <w:style w:type="character" w:customStyle="1" w:styleId="Titre2Car">
+    <w:name w:val="Titre 2 Car"/>
+    <w:basedOn w:val="Policepardfaut"/>
+    <w:link w:val="Titre2"/>
     <w:uiPriority w:val="9"/>
     <w:rsid w:val="00C47746"/>
     <w:rPr>
@@ -19679,10 +19645,10 @@
       <w:szCs w:val="26"/>
     </w:rPr>
   </w:style>
-  <w:style w:type="character" w:customStyle="1" w:styleId="Heading3Char">
-    <w:name w:val="Heading 3 Char"/>
-    <w:basedOn w:val="DefaultParagraphFont"/>
-    <w:link w:val="Heading3"/>
+  <w:style w:type="character" w:customStyle="1" w:styleId="Titre3Car">
+    <w:name w:val="Titre 3 Car"/>
+    <w:basedOn w:val="Policepardfaut"/>
+    <w:link w:val="Titre3"/>
     <w:uiPriority w:val="9"/>
     <w:rsid w:val="000B145A"/>
     <w:rPr>
@@ -19692,7 +19658,7 @@
       <w:szCs w:val="24"/>
     </w:rPr>
   </w:style>
-  <w:style w:type="paragraph" w:styleId="TOC3">
+  <w:style w:type="paragraph" w:styleId="TM3">
     <w:name w:val="toc 3"/>
     <w:basedOn w:val="Normal"/>
     <w:next w:val="Normal"/>
@@ -19705,7 +19671,7 @@
       <w:ind w:left="640"/>
     </w:pPr>
   </w:style>
-  <w:style w:type="paragraph" w:styleId="Caption">
+  <w:style w:type="paragraph" w:styleId="Lgende">
     <w:name w:val="caption"/>
     <w:basedOn w:val="Normal"/>
     <w:next w:val="Normal"/>
@@ -19724,10 +19690,10 @@
       <w:szCs w:val="18"/>
     </w:rPr>
   </w:style>
-  <w:style w:type="character" w:customStyle="1" w:styleId="Heading4Char">
-    <w:name w:val="Heading 4 Char"/>
-    <w:basedOn w:val="DefaultParagraphFont"/>
-    <w:link w:val="Heading4"/>
+  <w:style w:type="character" w:customStyle="1" w:styleId="Titre4Car">
+    <w:name w:val="Titre 4 Car"/>
+    <w:basedOn w:val="Policepardfaut"/>
+    <w:link w:val="Titre4"/>
     <w:uiPriority w:val="9"/>
     <w:rsid w:val="002020DC"/>
     <w:rPr>
@@ -20040,7 +20006,7 @@
 </file>
 
 <file path=customXml/itemProps1.xml><?xml version="1.0" encoding="utf-8"?>
-<ds:datastoreItem xmlns:ds="http://schemas.openxmlformats.org/officeDocument/2006/customXml" ds:itemID="{87B4BE4B-AC2B-46EA-B062-B0A4E2242BB8}">
+<ds:datastoreItem xmlns:ds="http://schemas.openxmlformats.org/officeDocument/2006/customXml" ds:itemID="{4276AC15-C71D-41F8-9DF9-A5EC7A97ADEB}">
   <ds:schemaRefs>
     <ds:schemaRef ds:uri="http://schemas.openxmlformats.org/officeDocument/2006/bibliography"/>
   </ds:schemaRefs>

</xml_diff>